<commit_message>
add content to word
</commit_message>
<xml_diff>
--- a/word.docx
+++ b/word.docx
@@ -8,6 +8,23 @@
           <w:rFonts w:hint="eastAsia"/>
         </w:rPr>
         <w:t>顶顶顶顶顶顶顶</w:t>
+      </w:r>
+    </w:p>
+    <w:p/>
+    <w:p>
+      <w:pPr>
+        <w:rPr>
+          <w:rFonts w:hint="eastAsia"/>
+        </w:rPr>
+      </w:pPr>
+      <w:r>
+        <w:rPr>
+          <w:rFonts w:hint="eastAsia"/>
+        </w:rPr>
+        <w:t>a</w:t>
+      </w:r>
+      <w:r>
+        <w:t>aaaaaa</w:t>
       </w:r>
     </w:p>
     <w:sectPr>

</xml_diff>